<commit_message>
Pushing 03/02/24 - Module 11
</commit_message>
<xml_diff>
--- a/Module-10/Alpha_Group_Project.docx
+++ b/Module-10/Alpha_Group_Project.docx
@@ -1,6 +1,6 @@
 
 <file path=word/document.xml><?xml version="1.0" encoding="utf-8"?>
-<w:document xmlns:wpc="http://schemas.microsoft.com/office/word/2010/wordprocessingCanvas" xmlns:cx="http://schemas.microsoft.com/office/drawing/2014/chartex" xmlns:cx1="http://schemas.microsoft.com/office/drawing/2015/9/8/chartex" xmlns:cx2="http://schemas.microsoft.com/office/drawing/2015/10/21/chartex" xmlns:cx3="http://schemas.microsoft.com/office/drawing/2016/5/9/chartex" xmlns:cx4="http://schemas.microsoft.com/office/drawing/2016/5/10/chartex" xmlns:cx5="http://schemas.microsoft.com/office/drawing/2016/5/11/chartex" xmlns:cx6="http://schemas.microsoft.com/office/drawing/2016/5/12/chartex" xmlns:cx7="http://schemas.microsoft.com/office/drawing/2016/5/13/chartex" xmlns:cx8="http://schemas.microsoft.com/office/drawing/2016/5/14/chartex" xmlns:mc="http://schemas.openxmlformats.org/markup-compatibility/2006" xmlns:aink="http://schemas.microsoft.com/office/drawing/2016/ink" xmlns:am3d="http://schemas.microsoft.com/office/drawing/2017/model3d" xmlns:o="urn:schemas-microsoft-com:office:office" xmlns:oel="http://schemas.microsoft.com/office/2019/extlst" xmlns:r="http://schemas.openxmlformats.org/officeDocument/2006/relationships" xmlns:m="http://schemas.openxmlformats.org/officeDocument/2006/math" xmlns:v="urn:schemas-microsoft-com:vml" xmlns:wp14="http://schemas.microsoft.com/office/word/2010/wordprocessingDrawing" xmlns:wp="http://schemas.openxmlformats.org/drawingml/2006/wordprocessingDrawing" xmlns:w10="urn:schemas-microsoft-com:office:word" xmlns:w="http://schemas.openxmlformats.org/wordprocessingml/2006/main" xmlns:w14="http://schemas.microsoft.com/office/word/2010/wordml" xmlns:w15="http://schemas.microsoft.com/office/word/2012/wordml" xmlns:w16cex="http://schemas.microsoft.com/office/word/2018/wordml/cex" xmlns:w16cid="http://schemas.microsoft.com/office/word/2016/wordml/cid" xmlns:w16="http://schemas.microsoft.com/office/word/2018/wordml" xmlns:w16sdtdh="http://schemas.microsoft.com/office/word/2020/wordml/sdtdatahash" xmlns:w16se="http://schemas.microsoft.com/office/word/2015/wordml/symex" xmlns:wpg="http://schemas.microsoft.com/office/word/2010/wordprocessingGroup" xmlns:wpi="http://schemas.microsoft.com/office/word/2010/wordprocessingInk" xmlns:wne="http://schemas.microsoft.com/office/word/2006/wordml" xmlns:wps="http://schemas.microsoft.com/office/word/2010/wordprocessingShape" xmlns:a="http://schemas.openxmlformats.org/drawingml/2006/main" xmlns:pic="http://schemas.openxmlformats.org/drawingml/2006/picture" xmlns:a14="http://schemas.microsoft.com/office/drawing/2010/main" mc:Ignorable="w14 w15 w16se w16cid w16 w16cex w16sdtdh wp14">
+<w:document xmlns:wpc="http://schemas.microsoft.com/office/word/2010/wordprocessingCanvas" xmlns:cx="http://schemas.microsoft.com/office/drawing/2014/chartex" xmlns:cx1="http://schemas.microsoft.com/office/drawing/2015/9/8/chartex" xmlns:cx2="http://schemas.microsoft.com/office/drawing/2015/10/21/chartex" xmlns:cx3="http://schemas.microsoft.com/office/drawing/2016/5/9/chartex" xmlns:cx4="http://schemas.microsoft.com/office/drawing/2016/5/10/chartex" xmlns:cx5="http://schemas.microsoft.com/office/drawing/2016/5/11/chartex" xmlns:cx6="http://schemas.microsoft.com/office/drawing/2016/5/12/chartex" xmlns:cx7="http://schemas.microsoft.com/office/drawing/2016/5/13/chartex" xmlns:cx8="http://schemas.microsoft.com/office/drawing/2016/5/14/chartex" xmlns:mc="http://schemas.openxmlformats.org/markup-compatibility/2006" xmlns:aink="http://schemas.microsoft.com/office/drawing/2016/ink" xmlns:am3d="http://schemas.microsoft.com/office/drawing/2017/model3d" xmlns:o="urn:schemas-microsoft-com:office:office" xmlns:oel="http://schemas.microsoft.com/office/2019/extlst" xmlns:r="http://schemas.openxmlformats.org/officeDocument/2006/relationships" xmlns:m="http://schemas.openxmlformats.org/officeDocument/2006/math" xmlns:v="urn:schemas-microsoft-com:vml" xmlns:wp14="http://schemas.microsoft.com/office/word/2010/wordprocessingDrawing" xmlns:wp="http://schemas.openxmlformats.org/drawingml/2006/wordprocessingDrawing" xmlns:w10="urn:schemas-microsoft-com:office:word" xmlns:w="http://schemas.openxmlformats.org/wordprocessingml/2006/main" xmlns:w14="http://schemas.microsoft.com/office/word/2010/wordml" xmlns:w15="http://schemas.microsoft.com/office/word/2012/wordml" xmlns:w16cex="http://schemas.microsoft.com/office/word/2018/wordml/cex" xmlns:w16cid="http://schemas.microsoft.com/office/word/2016/wordml/cid" xmlns:w16="http://schemas.microsoft.com/office/word/2018/wordml" xmlns:w16sdtdh="http://schemas.microsoft.com/office/word/2020/wordml/sdtdatahash" xmlns:w16se="http://schemas.microsoft.com/office/word/2015/wordml/symex" xmlns:wpg="http://schemas.microsoft.com/office/word/2010/wordprocessingGroup" xmlns:wpi="http://schemas.microsoft.com/office/word/2010/wordprocessingInk" xmlns:wne="http://schemas.microsoft.com/office/word/2006/wordml" xmlns:wps="http://schemas.microsoft.com/office/word/2010/wordprocessingShape" mc:Ignorable="w14 w15 w16se w16cid w16 w16cex w16sdtdh wp14">
   <w:body>
     <w:p>
       <w:r>
@@ -24,29 +24,24 @@
     </w:p>
     <w:p>
       <w:r>
-        <w:rPr/>
         <w:t>Module 9 &amp; 10</w:t>
       </w:r>
     </w:p>
-    <w:p>
-      <w:pPr>
-        <w:pStyle w:val="Normal"/>
-      </w:pPr>
-    </w:p>
+    <w:p/>
     <w:p>
       <w:pPr>
         <w:jc w:val="center"/>
         <w:rPr>
-          <w:b w:val="1"/>
-          <w:bCs w:val="1"/>
+          <w:b/>
+          <w:bCs/>
           <w:sz w:val="40"/>
           <w:szCs w:val="40"/>
         </w:rPr>
       </w:pPr>
       <w:r>
         <w:rPr>
-          <w:b w:val="1"/>
-          <w:bCs w:val="1"/>
+          <w:b/>
+          <w:bCs/>
           <w:sz w:val="40"/>
           <w:szCs w:val="40"/>
         </w:rPr>
@@ -55,30 +50,32 @@
     </w:p>
     <w:p>
       <w:pPr>
-        <w:pStyle w:val="Normal"/>
         <w:jc w:val="center"/>
       </w:pPr>
       <w:r>
+        <w:rPr>
+          <w:noProof/>
+        </w:rPr>
         <w:drawing>
-          <wp:inline wp14:editId="1B2A6803" wp14:anchorId="078DDB46">
+          <wp:inline distT="0" distB="0" distL="0" distR="0" wp14:anchorId="078DDB46" wp14:editId="1B2A6803">
             <wp:extent cx="4829175" cy="5639912"/>
             <wp:effectExtent l="0" t="0" r="0" b="0"/>
-            <wp:docPr id="757692182" name="" title=""/>
+            <wp:docPr id="757692182" name="Picture 757692182"/>
             <wp:cNvGraphicFramePr>
-              <a:graphicFrameLocks noChangeAspect="1"/>
+              <a:graphicFrameLocks xmlns:a="http://schemas.openxmlformats.org/drawingml/2006/main" noChangeAspect="1"/>
             </wp:cNvGraphicFramePr>
-            <a:graphic>
+            <a:graphic xmlns:a="http://schemas.openxmlformats.org/drawingml/2006/main">
               <a:graphicData uri="http://schemas.openxmlformats.org/drawingml/2006/picture">
-                <pic:pic>
+                <pic:pic xmlns:pic="http://schemas.openxmlformats.org/drawingml/2006/picture">
                   <pic:nvPicPr>
                     <pic:cNvPr id="0" name=""/>
                     <pic:cNvPicPr/>
                   </pic:nvPicPr>
                   <pic:blipFill>
-                    <a:blip r:embed="R658ae3e6501b4829">
+                    <a:blip r:embed="rId4">
                       <a:extLst>
-                        <a:ext xmlns:a="http://schemas.openxmlformats.org/drawingml/2006/main" uri="{28A0092B-C50C-407E-A947-70E740481C1C}">
-                          <a14:useLocalDpi val="0"/>
+                        <a:ext uri="{28A0092B-C50C-407E-A947-70E740481C1C}">
+                          <a14:useLocalDpi xmlns:a14="http://schemas.microsoft.com/office/drawing/2010/main" val="0"/>
                         </a:ext>
                       </a:extLst>
                     </a:blip>
@@ -109,637 +106,632 @@
     </w:p>
     <w:p>
       <w:pPr>
-        <w:pStyle w:val="Normal"/>
         <w:jc w:val="center"/>
         <w:rPr>
-          <w:b w:val="1"/>
-          <w:bCs w:val="1"/>
+          <w:b/>
+          <w:bCs/>
           <w:sz w:val="40"/>
           <w:szCs w:val="40"/>
         </w:rPr>
       </w:pPr>
       <w:r>
         <w:rPr>
-          <w:b w:val="1"/>
-          <w:bCs w:val="1"/>
+          <w:b/>
+          <w:bCs/>
           <w:sz w:val="40"/>
           <w:szCs w:val="40"/>
         </w:rPr>
+        <w:lastRenderedPageBreak/>
         <w:t>Business Rules</w:t>
       </w:r>
     </w:p>
-    <w:p w14:noSpellErr="1">
-      <w:pPr>
-        <w:ind w:left="0"/>
-      </w:pPr>
-      <w:r>
-        <w:rPr/>
+    <w:p>
+      <w:r>
         <w:t>Employees</w:t>
       </w:r>
     </w:p>
     <w:p>
       <w:pPr>
-        <w:ind w:left="720" w:firstLine="0"/>
-      </w:pPr>
-      <w:r>
-        <w:rPr/>
+        <w:ind w:left="720"/>
+      </w:pPr>
+      <w:r>
         <w:t>Empl</w:t>
       </w:r>
       <w:r>
-        <w:rPr/>
         <w:t>o</w:t>
       </w:r>
       <w:r>
-        <w:rPr/>
         <w:t>yeeID</w:t>
       </w:r>
       <w:r>
-        <w:rPr/>
         <w:t xml:space="preserve"> – </w:t>
       </w:r>
       <w:r>
-        <w:rPr/>
-        <w:t xml:space="preserve">Primary</w:t>
-      </w:r>
-      <w:r>
-        <w:rPr/>
+        <w:t>Primary</w:t>
+      </w:r>
+      <w:r>
         <w:t xml:space="preserve"> - </w:t>
       </w:r>
       <w:r>
-        <w:rPr/>
-        <w:t xml:space="preserve">INT</w:t>
-      </w:r>
-    </w:p>
-    <w:p>
-      <w:pPr>
-        <w:ind w:left="720" w:firstLine="0"/>
-      </w:pPr>
-      <w:r>
-        <w:rPr/>
+        <w:t>INT</w:t>
+      </w:r>
+    </w:p>
+    <w:p>
+      <w:pPr>
+        <w:ind w:left="720"/>
+      </w:pPr>
+      <w:r>
         <w:t>FirstName</w:t>
       </w:r>
       <w:r>
-        <w:rPr/>
-        <w:t xml:space="preserve"> - VARCHAR</w:t>
-      </w:r>
-    </w:p>
-    <w:p>
-      <w:pPr>
-        <w:ind w:left="720" w:firstLine="0"/>
-      </w:pPr>
-      <w:r>
-        <w:rPr/>
+        <w:t xml:space="preserve"> </w:t>
+      </w:r>
+      <w:r>
+        <w:t>–</w:t>
+      </w:r>
+      <w:r>
+        <w:t xml:space="preserve"> VARCHAR</w:t>
+      </w:r>
+    </w:p>
+    <w:p>
+      <w:pPr>
+        <w:ind w:left="720"/>
+      </w:pPr>
+      <w:r>
         <w:t>LastName</w:t>
       </w:r>
       <w:r>
-        <w:rPr/>
-        <w:t xml:space="preserve"> - </w:t>
-      </w:r>
-      <w:r>
-        <w:rPr/>
+        <w:t xml:space="preserve"> </w:t>
+      </w:r>
+      <w:r>
+        <w:t>–</w:t>
+      </w:r>
+      <w:r>
+        <w:t xml:space="preserve"> </w:t>
+      </w:r>
+      <w:r>
+        <w:t>VARCHA</w:t>
+      </w:r>
+      <w:r>
+        <w:t>R</w:t>
+      </w:r>
+    </w:p>
+    <w:p>
+      <w:pPr>
+        <w:ind w:left="720"/>
+      </w:pPr>
+      <w:r>
+        <w:t>JobTitle</w:t>
+      </w:r>
+      <w:r>
+        <w:t xml:space="preserve"> – VARCHAR</w:t>
+      </w:r>
+    </w:p>
+    <w:p>
+      <w:pPr>
+        <w:ind w:left="720"/>
+      </w:pPr>
+    </w:p>
+    <w:p>
+      <w:r>
+        <w:t>Customers</w:t>
+      </w:r>
+    </w:p>
+    <w:p>
+      <w:pPr>
+        <w:ind w:left="720"/>
+      </w:pPr>
+      <w:r>
+        <w:t>CustomerID</w:t>
+      </w:r>
+      <w:r>
+        <w:t xml:space="preserve"> – Primary -INT</w:t>
+      </w:r>
+    </w:p>
+    <w:p>
+      <w:pPr>
+        <w:ind w:left="720"/>
+      </w:pPr>
+      <w:r>
+        <w:t>FirstName</w:t>
+      </w:r>
+      <w:r>
+        <w:t xml:space="preserve"> </w:t>
+      </w:r>
+      <w:r>
+        <w:t>–</w:t>
+      </w:r>
+      <w:r>
+        <w:t xml:space="preserve"> VARCHAR</w:t>
+      </w:r>
+    </w:p>
+    <w:p>
+      <w:pPr>
+        <w:ind w:left="720"/>
+      </w:pPr>
+      <w:r>
+        <w:t>LastName</w:t>
+      </w:r>
+      <w:r>
+        <w:t xml:space="preserve"> </w:t>
+      </w:r>
+      <w:r>
+        <w:t>–</w:t>
+      </w:r>
+      <w:r>
+        <w:t xml:space="preserve"> VARCHAR</w:t>
+      </w:r>
+    </w:p>
+    <w:p>
+      <w:pPr>
+        <w:ind w:left="720"/>
+      </w:pPr>
+      <w:r>
+        <w:t>Innoculations</w:t>
+      </w:r>
+      <w:r>
+        <w:t xml:space="preserve"> </w:t>
+      </w:r>
+      <w:r>
+        <w:t>–</w:t>
+      </w:r>
+      <w:r>
+        <w:t xml:space="preserve"> </w:t>
+      </w:r>
+      <w:r>
+        <w:t>B</w:t>
+      </w:r>
+      <w:r>
+        <w:t>OOL</w:t>
+      </w:r>
+    </w:p>
+    <w:p>
+      <w:pPr>
+        <w:ind w:left="720"/>
+      </w:pPr>
+      <w:r>
+        <w:t>TravelVisas</w:t>
+      </w:r>
+      <w:r>
+        <w:t xml:space="preserve"> </w:t>
+      </w:r>
+      <w:r>
+        <w:t>–</w:t>
+      </w:r>
+      <w:r>
+        <w:t xml:space="preserve"> BOOL</w:t>
+      </w:r>
+    </w:p>
+    <w:p/>
+    <w:p>
+      <w:r>
+        <w:t>Inventory</w:t>
+      </w:r>
+    </w:p>
+    <w:p>
+      <w:pPr>
+        <w:ind w:left="720"/>
+      </w:pPr>
+      <w:r>
+        <w:t>ItemID</w:t>
+      </w:r>
+      <w:r>
+        <w:t xml:space="preserve"> – </w:t>
+      </w:r>
+      <w:r>
+        <w:t>Primary</w:t>
+      </w:r>
+      <w:r>
+        <w:t xml:space="preserve"> </w:t>
+      </w:r>
+      <w:r>
+        <w:t>–</w:t>
+      </w:r>
+      <w:r>
+        <w:t xml:space="preserve"> IN</w:t>
+      </w:r>
+      <w:r>
+        <w:t>T</w:t>
+      </w:r>
+    </w:p>
+    <w:p>
+      <w:pPr>
+        <w:ind w:left="720"/>
+      </w:pPr>
+      <w:r>
+        <w:t>Description</w:t>
+      </w:r>
+      <w:r>
+        <w:t xml:space="preserve"> – VARCHAR</w:t>
+      </w:r>
+    </w:p>
+    <w:p>
+      <w:pPr>
+        <w:ind w:left="720"/>
+      </w:pPr>
+      <w:r>
+        <w:t>UnitPrice</w:t>
+      </w:r>
+      <w:r>
+        <w:t xml:space="preserve"> </w:t>
+      </w:r>
+      <w:r>
+        <w:t>–</w:t>
+      </w:r>
+      <w:r>
+        <w:t xml:space="preserve"> DOUBLE</w:t>
+      </w:r>
+    </w:p>
+    <w:p>
+      <w:pPr>
+        <w:ind w:left="720"/>
+      </w:pPr>
+      <w:r>
+        <w:t>RentalPrice – DOUBLE</w:t>
+      </w:r>
+    </w:p>
+    <w:p>
+      <w:pPr>
+        <w:ind w:left="720"/>
+      </w:pPr>
+      <w:r>
+        <w:t>Quantity</w:t>
+      </w:r>
+      <w:r>
+        <w:t xml:space="preserve"> </w:t>
+      </w:r>
+      <w:r>
+        <w:t>–</w:t>
+      </w:r>
+      <w:r>
+        <w:t xml:space="preserve"> INT</w:t>
+      </w:r>
+    </w:p>
+    <w:p>
+      <w:pPr>
+        <w:ind w:left="720"/>
+      </w:pPr>
+      <w:r>
+        <w:t>IntakeDate</w:t>
+      </w:r>
+      <w:r>
+        <w:t xml:space="preserve"> </w:t>
+      </w:r>
+      <w:r>
+        <w:t>–</w:t>
+      </w:r>
+      <w:r>
+        <w:t xml:space="preserve"> DATE</w:t>
+      </w:r>
+    </w:p>
+    <w:p/>
+    <w:p>
+      <w:r>
+        <w:t>EquipmentSales</w:t>
+      </w:r>
+    </w:p>
+    <w:p>
+      <w:pPr>
+        <w:ind w:left="720"/>
+      </w:pPr>
+      <w:r>
+        <w:t>Transaction</w:t>
+      </w:r>
+      <w:r>
+        <w:t>ID</w:t>
+      </w:r>
+      <w:r>
+        <w:t xml:space="preserve"> – </w:t>
+      </w:r>
+      <w:r>
+        <w:t>Primary</w:t>
+      </w:r>
+    </w:p>
+    <w:p>
+      <w:pPr>
+        <w:ind w:left="720"/>
+      </w:pPr>
+      <w:r>
+        <w:t>Category – (“Sale”, “Rental”) - VARCHAR</w:t>
+      </w:r>
+    </w:p>
+    <w:p>
+      <w:pPr>
+        <w:ind w:left="720"/>
+      </w:pPr>
+      <w:r>
+        <w:t xml:space="preserve">ItemID </w:t>
+      </w:r>
+      <w:r>
+        <w:t>–</w:t>
+      </w:r>
+      <w:r>
+        <w:t xml:space="preserve"> Foreign/Primary</w:t>
+      </w:r>
+      <w:r>
+        <w:t xml:space="preserve"> </w:t>
+      </w:r>
+      <w:r>
+        <w:t xml:space="preserve">– </w:t>
+      </w:r>
+      <w:r>
+        <w:t>INT</w:t>
+      </w:r>
+    </w:p>
+    <w:p>
+      <w:pPr>
+        <w:ind w:left="720"/>
+      </w:pPr>
+      <w:r>
+        <w:t>Quantity</w:t>
+      </w:r>
+      <w:r>
+        <w:t xml:space="preserve"> </w:t>
+      </w:r>
+      <w:r>
+        <w:t>–</w:t>
+      </w:r>
+      <w:r>
+        <w:t xml:space="preserve"> INT</w:t>
+      </w:r>
+    </w:p>
+    <w:p>
+      <w:pPr>
+        <w:ind w:left="720"/>
+      </w:pPr>
+      <w:r>
+        <w:t xml:space="preserve">Price </w:t>
+      </w:r>
+      <w:r>
+        <w:t>–</w:t>
+      </w:r>
+      <w:r>
+        <w:t xml:space="preserve"> DOUBLE</w:t>
+      </w:r>
+    </w:p>
+    <w:p>
+      <w:pPr>
+        <w:ind w:left="720"/>
+      </w:pPr>
+      <w:r>
+        <w:lastRenderedPageBreak/>
+        <w:t>EmployeeID</w:t>
+      </w:r>
+      <w:r>
+        <w:t xml:space="preserve"> </w:t>
+      </w:r>
+      <w:r>
+        <w:t>–</w:t>
+      </w:r>
+      <w:r>
+        <w:t xml:space="preserve"> Foreign</w:t>
+      </w:r>
+    </w:p>
+    <w:p>
+      <w:pPr>
+        <w:ind w:left="720"/>
+      </w:pPr>
+      <w:r>
+        <w:t>CustomerID</w:t>
+      </w:r>
+      <w:r>
+        <w:t xml:space="preserve"> </w:t>
+      </w:r>
+      <w:r>
+        <w:t>–</w:t>
+      </w:r>
+      <w:r>
+        <w:t xml:space="preserve"> Foreign</w:t>
+      </w:r>
+    </w:p>
+    <w:p>
+      <w:pPr>
+        <w:ind w:left="720"/>
+      </w:pPr>
+      <w:r>
+        <w:t>Transaction</w:t>
+      </w:r>
+      <w:r>
+        <w:t>Date</w:t>
+      </w:r>
+      <w:r>
+        <w:t xml:space="preserve"> </w:t>
+      </w:r>
+      <w:r>
+        <w:t>–</w:t>
+      </w:r>
+      <w:r>
+        <w:t xml:space="preserve"> DATE</w:t>
+      </w:r>
+    </w:p>
+    <w:p/>
+    <w:p>
+      <w:r>
+        <w:t>Locations</w:t>
+      </w:r>
+    </w:p>
+    <w:p>
+      <w:pPr>
+        <w:ind w:left="720"/>
+      </w:pPr>
+      <w:r>
+        <w:t>LocationID</w:t>
+      </w:r>
+      <w:r>
+        <w:t xml:space="preserve"> – Primary </w:t>
+      </w:r>
+      <w:r>
+        <w:t>–</w:t>
+      </w:r>
+      <w:r>
+        <w:t xml:space="preserve"> INT</w:t>
+      </w:r>
+    </w:p>
+    <w:p>
+      <w:pPr>
+        <w:ind w:left="720"/>
+      </w:pPr>
+      <w:r>
+        <w:t>LocationName</w:t>
+      </w:r>
+      <w:r>
+        <w:t xml:space="preserve"> – </w:t>
+      </w:r>
+      <w:r>
         <w:t>VARCHAR</w:t>
       </w:r>
     </w:p>
-    <w:p>
-      <w:pPr>
-        <w:ind w:left="720" w:firstLine="0"/>
-      </w:pPr>
-      <w:r>
-        <w:rPr/>
-        <w:t>JobTitle</w:t>
-      </w:r>
-      <w:r>
-        <w:rPr/>
-        <w:t xml:space="preserve"> – VARCHAR</w:t>
-      </w:r>
-    </w:p>
-    <w:p>
-      <w:pPr>
-        <w:pStyle w:val="Normal"/>
-        <w:ind w:left="720" w:firstLine="0"/>
-      </w:pPr>
-    </w:p>
-    <w:p w14:noSpellErr="1">
-      <w:pPr>
-        <w:ind w:left="0"/>
-      </w:pPr>
-      <w:r>
-        <w:rPr/>
-        <w:t>Customers</w:t>
-      </w:r>
-    </w:p>
-    <w:p>
-      <w:pPr>
-        <w:ind w:left="720" w:firstLine="0"/>
-      </w:pPr>
-      <w:r>
-        <w:rPr/>
+    <w:p/>
+    <w:p>
+      <w:r>
+        <w:t>Trip</w:t>
+      </w:r>
+    </w:p>
+    <w:p>
+      <w:pPr>
+        <w:ind w:left="720"/>
+      </w:pPr>
+      <w:r>
+        <w:t xml:space="preserve">TripID </w:t>
+      </w:r>
+      <w:r>
+        <w:t>–</w:t>
+      </w:r>
+      <w:r>
+        <w:t xml:space="preserve"> Primary</w:t>
+      </w:r>
+    </w:p>
+    <w:p>
+      <w:pPr>
+        <w:ind w:left="720"/>
+      </w:pPr>
+      <w:r>
         <w:t>CustomerID</w:t>
       </w:r>
       <w:r>
-        <w:rPr/>
-        <w:t xml:space="preserve"> – Primary -INT</w:t>
-      </w:r>
-    </w:p>
-    <w:p>
-      <w:pPr>
-        <w:ind w:left="720" w:firstLine="0"/>
-      </w:pPr>
-      <w:r>
-        <w:rPr/>
-        <w:t>FirstName</w:t>
-      </w:r>
-      <w:r>
-        <w:rPr/>
-        <w:t xml:space="preserve"> - VARCHAR</w:t>
-      </w:r>
-    </w:p>
-    <w:p>
-      <w:pPr>
-        <w:ind w:left="720" w:firstLine="0"/>
-      </w:pPr>
-      <w:r>
-        <w:rPr/>
-        <w:t>LastName</w:t>
-      </w:r>
-      <w:r>
-        <w:rPr/>
-        <w:t xml:space="preserve"> - VARCHAR</w:t>
-      </w:r>
-    </w:p>
-    <w:p>
-      <w:pPr>
-        <w:ind w:left="720" w:firstLine="0"/>
-      </w:pPr>
-      <w:r>
-        <w:rPr/>
-        <w:t>Innoculations</w:t>
-      </w:r>
-      <w:r>
-        <w:rPr/>
-        <w:t xml:space="preserve"> - </w:t>
-      </w:r>
-      <w:r>
-        <w:rPr/>
-        <w:t>B</w:t>
-      </w:r>
-      <w:r>
-        <w:rPr/>
-        <w:t>OOL</w:t>
-      </w:r>
-    </w:p>
-    <w:p>
-      <w:pPr>
-        <w:ind w:left="720" w:firstLine="0"/>
-      </w:pPr>
-      <w:r>
-        <w:rPr/>
-        <w:t>TravelVisas</w:t>
-      </w:r>
-      <w:r>
-        <w:rPr/>
-        <w:t xml:space="preserve"> -</w:t>
-      </w:r>
-      <w:r>
-        <w:rPr/>
-        <w:t xml:space="preserve"> BOOL</w:t>
-      </w:r>
-    </w:p>
-    <w:p w14:noSpellErr="1">
-      <w:pPr>
-        <w:ind w:left="0"/>
-      </w:pPr>
-    </w:p>
-    <w:p w14:noSpellErr="1">
-      <w:pPr>
-        <w:ind w:left="0"/>
-      </w:pPr>
-      <w:r>
-        <w:rPr/>
-        <w:t>Inventory</w:t>
-      </w:r>
-    </w:p>
-    <w:p>
-      <w:pPr>
-        <w:ind w:left="720" w:firstLine="0"/>
-      </w:pPr>
-      <w:r>
-        <w:rPr/>
-        <w:t>ItemID</w:t>
-      </w:r>
-      <w:r>
-        <w:rPr/>
         <w:t xml:space="preserve"> – </w:t>
       </w:r>
       <w:r>
-        <w:rPr/>
-        <w:t xml:space="preserve">Primary</w:t>
-      </w:r>
-      <w:r>
-        <w:rPr/>
-        <w:t xml:space="preserve"> - INT</w:t>
-      </w:r>
-    </w:p>
-    <w:p>
-      <w:pPr>
-        <w:ind w:left="720" w:firstLine="0"/>
-      </w:pPr>
-      <w:r>
-        <w:rPr/>
-        <w:t>Description</w:t>
-      </w:r>
-      <w:r>
-        <w:rPr/>
-        <w:t xml:space="preserve"> – VARCHAR</w:t>
-      </w:r>
-    </w:p>
-    <w:p>
-      <w:pPr>
-        <w:ind w:left="720" w:firstLine="0"/>
-      </w:pPr>
-      <w:r>
-        <w:rPr/>
-        <w:t>UnitPrice</w:t>
-      </w:r>
-      <w:r>
-        <w:rPr/>
-        <w:t xml:space="preserve"> - DOUBLE</w:t>
-      </w:r>
-    </w:p>
-    <w:p>
-      <w:pPr>
-        <w:ind w:left="720" w:firstLine="0"/>
-      </w:pPr>
-      <w:r>
-        <w:rPr/>
-        <w:t>Quantity</w:t>
-      </w:r>
-      <w:r>
-        <w:rPr/>
-        <w:t xml:space="preserve"> - INT</w:t>
-      </w:r>
-    </w:p>
-    <w:p>
-      <w:pPr>
-        <w:pStyle w:val="Normal"/>
-        <w:ind w:left="720"/>
-      </w:pPr>
-      <w:r>
-        <w:rPr/>
-        <w:t>IntakeDate</w:t>
-      </w:r>
-      <w:r>
-        <w:rPr/>
-        <w:t xml:space="preserve"> - DATE</w:t>
-      </w:r>
-    </w:p>
-    <w:p w14:noSpellErr="1">
-      <w:pPr>
-        <w:ind w:left="0"/>
-      </w:pPr>
-    </w:p>
-    <w:p>
-      <w:pPr>
-        <w:ind w:left="0"/>
-      </w:pPr>
-      <w:r>
-        <w:rPr/>
-        <w:t>EquipmentSales</w:t>
-      </w:r>
-    </w:p>
-    <w:p>
-      <w:pPr>
-        <w:ind w:left="720" w:firstLine="0"/>
-      </w:pPr>
-      <w:r>
-        <w:rPr/>
-        <w:t>Transaction</w:t>
-      </w:r>
-      <w:r>
-        <w:rPr/>
-        <w:t>ID</w:t>
-      </w:r>
-      <w:r>
-        <w:rPr/>
+        <w:t>Foreign</w:t>
+      </w:r>
+      <w:r>
+        <w:t xml:space="preserve"> </w:t>
+      </w:r>
+      <w:r>
+        <w:t>–</w:t>
+      </w:r>
+      <w:r>
+        <w:t xml:space="preserve"> INT</w:t>
+      </w:r>
+    </w:p>
+    <w:p>
+      <w:pPr>
+        <w:ind w:left="720"/>
+      </w:pPr>
+      <w:r>
+        <w:t>EmployeedID</w:t>
+      </w:r>
+      <w:r>
         <w:t xml:space="preserve"> – </w:t>
       </w:r>
       <w:r>
-        <w:rPr/>
-        <w:t>Primary</w:t>
-      </w:r>
-    </w:p>
-    <w:p>
-      <w:pPr>
-        <w:ind w:left="720" w:firstLine="0"/>
-      </w:pPr>
-      <w:r>
-        <w:rPr/>
-        <w:t>Category – (“Sale</w:t>
-      </w:r>
-      <w:r>
-        <w:rPr/>
-        <w:t>”,</w:t>
-      </w:r>
-      <w:r>
-        <w:rPr/>
-        <w:t xml:space="preserve"> “Rental”) - </w:t>
-      </w:r>
-      <w:r>
-        <w:rPr/>
-        <w:t>VARCHAR</w:t>
-      </w:r>
-    </w:p>
-    <w:p>
-      <w:pPr>
-        <w:ind w:left="720" w:firstLine="0"/>
-      </w:pPr>
-      <w:r>
-        <w:rPr/>
-        <w:t>ItemID</w:t>
-      </w:r>
-      <w:r>
-        <w:rPr/>
-        <w:t xml:space="preserve"> - Foreign/Primary</w:t>
-      </w:r>
-      <w:r>
-        <w:rPr/>
-        <w:t xml:space="preserve"> -INT</w:t>
-      </w:r>
-    </w:p>
-    <w:p>
-      <w:pPr>
-        <w:ind w:left="720" w:firstLine="0"/>
-      </w:pPr>
-      <w:r>
-        <w:rPr/>
-        <w:t>Quantity</w:t>
-      </w:r>
-      <w:r>
-        <w:rPr/>
-        <w:t xml:space="preserve"> - INT</w:t>
-      </w:r>
-    </w:p>
-    <w:p>
-      <w:pPr>
-        <w:ind w:left="720" w:firstLine="0"/>
-      </w:pPr>
-      <w:r>
-        <w:rPr/>
-        <w:t xml:space="preserve">Price </w:t>
-      </w:r>
-      <w:r>
-        <w:rPr/>
-        <w:t>- DOUBLE</w:t>
-      </w:r>
-    </w:p>
-    <w:p>
-      <w:pPr>
-        <w:pStyle w:val="Normal"/>
-        <w:ind w:left="720" w:firstLine="0"/>
-      </w:pPr>
-      <w:r>
-        <w:rPr/>
-        <w:t>EmployeeID</w:t>
-      </w:r>
-      <w:r>
-        <w:rPr/>
-        <w:t xml:space="preserve"> - Foreign</w:t>
-      </w:r>
-    </w:p>
-    <w:p>
-      <w:pPr>
-        <w:pStyle w:val="Normal"/>
-        <w:ind w:left="720" w:firstLine="0"/>
-      </w:pPr>
-      <w:r>
-        <w:rPr/>
-        <w:t>CustomerID</w:t>
-      </w:r>
-      <w:r>
-        <w:rPr/>
-        <w:t xml:space="preserve"> - Foreign</w:t>
-      </w:r>
-    </w:p>
-    <w:p>
-      <w:pPr>
-        <w:pStyle w:val="Normal"/>
-        <w:ind w:left="720" w:firstLine="0"/>
-      </w:pPr>
-      <w:r>
-        <w:rPr/>
-        <w:t>Transaction</w:t>
-      </w:r>
-      <w:r>
-        <w:rPr/>
-        <w:t>Date</w:t>
-      </w:r>
-      <w:r>
-        <w:rPr/>
-        <w:t xml:space="preserve"> - DATE</w:t>
-      </w:r>
-    </w:p>
-    <w:p w14:noSpellErr="1">
-      <w:pPr>
-        <w:ind w:left="0"/>
-      </w:pPr>
-    </w:p>
-    <w:p w14:noSpellErr="1">
-      <w:pPr>
-        <w:ind w:left="0"/>
-      </w:pPr>
-      <w:r>
-        <w:rPr/>
-        <w:t>Locations</w:t>
-      </w:r>
-    </w:p>
-    <w:p>
-      <w:pPr>
-        <w:ind w:left="720" w:firstLine="0"/>
-      </w:pPr>
-      <w:r>
-        <w:rPr/>
+        <w:t>Foreign</w:t>
+      </w:r>
+      <w:r>
+        <w:t xml:space="preserve"> </w:t>
+      </w:r>
+      <w:r>
+        <w:t>–</w:t>
+      </w:r>
+      <w:r>
+        <w:t xml:space="preserve"> INT</w:t>
+      </w:r>
+    </w:p>
+    <w:p>
+      <w:pPr>
+        <w:ind w:left="720"/>
+      </w:pPr>
+      <w:r>
         <w:t>LocationID</w:t>
       </w:r>
       <w:r>
-        <w:rPr/>
-        <w:t xml:space="preserve"> – Primary - INT</w:t>
-      </w:r>
-    </w:p>
-    <w:p>
-      <w:pPr>
-        <w:ind w:left="720" w:firstLine="0"/>
-      </w:pPr>
-      <w:r>
-        <w:rPr/>
-        <w:t>LocationName</w:t>
-      </w:r>
-      <w:r>
-        <w:rPr/>
         <w:t xml:space="preserve"> – </w:t>
       </w:r>
       <w:r>
-        <w:rPr/>
-        <w:t>VARCHAR</w:t>
-      </w:r>
-    </w:p>
-    <w:p>
-      <w:pPr>
-        <w:pStyle w:val="Normal"/>
-        <w:ind w:left="0" w:firstLine="0"/>
-      </w:pPr>
-    </w:p>
-    <w:p w14:noSpellErr="1">
-      <w:pPr>
-        <w:ind w:left="0"/>
-      </w:pPr>
-      <w:r>
-        <w:rPr/>
-        <w:t>Trip</w:t>
-      </w:r>
-    </w:p>
-    <w:p>
-      <w:pPr>
-        <w:ind w:left="720" w:firstLine="0"/>
-      </w:pPr>
-      <w:r>
-        <w:rPr/>
-        <w:t>TripID</w:t>
-      </w:r>
-      <w:r>
-        <w:rPr/>
-        <w:t xml:space="preserve"> - Primary</w:t>
-      </w:r>
-    </w:p>
-    <w:p>
-      <w:pPr>
-        <w:ind w:left="720" w:firstLine="0"/>
-      </w:pPr>
-      <w:r>
-        <w:rPr/>
-        <w:t>CustomerID</w:t>
-      </w:r>
-      <w:r>
-        <w:rPr/>
+        <w:t>Foreign</w:t>
+      </w:r>
+      <w:r>
+        <w:t xml:space="preserve"> </w:t>
+      </w:r>
+      <w:r>
+        <w:t>–</w:t>
+      </w:r>
+      <w:r>
+        <w:t xml:space="preserve"> INT</w:t>
+      </w:r>
+    </w:p>
+    <w:p>
+      <w:pPr>
+        <w:ind w:left="720"/>
+      </w:pPr>
+      <w:r>
+        <w:t>Price</w:t>
+      </w:r>
+      <w:r>
         <w:t xml:space="preserve"> – </w:t>
       </w:r>
       <w:r>
-        <w:rPr/>
-        <w:t>Foreign</w:t>
-      </w:r>
-      <w:r>
-        <w:rPr/>
-        <w:t xml:space="preserve"> - INT</w:t>
-      </w:r>
-    </w:p>
-    <w:p>
-      <w:pPr>
-        <w:ind w:left="720" w:firstLine="0"/>
-      </w:pPr>
-      <w:r>
-        <w:rPr/>
-        <w:t>EmployeedID</w:t>
-      </w:r>
-      <w:r>
-        <w:rPr/>
+        <w:t>DOUBLE</w:t>
+      </w:r>
+    </w:p>
+    <w:p>
+      <w:pPr>
+        <w:ind w:left="720"/>
+      </w:pPr>
+      <w:r>
+        <w:t>TripDate</w:t>
+      </w:r>
+      <w:r>
         <w:t xml:space="preserve"> – </w:t>
       </w:r>
       <w:r>
-        <w:rPr/>
-        <w:t>Foreign</w:t>
-      </w:r>
-      <w:r>
-        <w:rPr/>
-        <w:t xml:space="preserve"> - INT</w:t>
-      </w:r>
-    </w:p>
-    <w:p>
-      <w:pPr>
-        <w:ind w:left="720" w:firstLine="0"/>
-      </w:pPr>
-      <w:r>
-        <w:rPr/>
-        <w:t>LocationID</w:t>
-      </w:r>
-      <w:r>
-        <w:rPr/>
-        <w:t xml:space="preserve"> – </w:t>
-      </w:r>
-      <w:r>
-        <w:rPr/>
-        <w:t>Foreign</w:t>
-      </w:r>
-      <w:r>
-        <w:rPr/>
-        <w:t xml:space="preserve"> - INT</w:t>
-      </w:r>
-    </w:p>
-    <w:p>
-      <w:pPr>
-        <w:ind w:left="720" w:firstLine="0"/>
-      </w:pPr>
-      <w:r>
-        <w:rPr/>
-        <w:t>Price</w:t>
-      </w:r>
-      <w:r>
-        <w:rPr/>
-        <w:t xml:space="preserve"> – </w:t>
-      </w:r>
-      <w:r>
-        <w:rPr/>
-        <w:t>DOUBLE</w:t>
-      </w:r>
-    </w:p>
-    <w:p>
-      <w:pPr>
-        <w:ind w:left="720" w:firstLine="0"/>
-      </w:pPr>
-      <w:r>
-        <w:rPr/>
-        <w:t>TripDate</w:t>
-      </w:r>
-      <w:r>
-        <w:rPr/>
-        <w:t xml:space="preserve"> – </w:t>
-      </w:r>
-      <w:r>
-        <w:rPr/>
         <w:t>DATE</w:t>
       </w:r>
     </w:p>
     <w:p>
       <w:pPr>
-        <w:pStyle w:val="Normal"/>
-        <w:ind w:left="720" w:firstLine="0"/>
-      </w:pPr>
-    </w:p>
-    <w:p>
-      <w:pPr>
-        <w:pStyle w:val="Normal"/>
-        <w:ind w:left="0" w:firstLine="0"/>
+        <w:ind w:left="720"/>
+      </w:pPr>
+    </w:p>
+    <w:p>
+      <w:pPr>
         <w:jc w:val="center"/>
       </w:pPr>
       <w:r>
+        <w:rPr>
+          <w:noProof/>
+        </w:rPr>
+        <w:lastRenderedPageBreak/>
         <w:drawing>
-          <wp:inline wp14:editId="5B2521C4" wp14:anchorId="2D4078A1">
+          <wp:inline distT="0" distB="0" distL="0" distR="0" wp14:anchorId="2D4078A1" wp14:editId="5B2521C4">
             <wp:extent cx="5819774" cy="7370692"/>
             <wp:effectExtent l="0" t="0" r="0" b="0"/>
-            <wp:docPr id="1928227487" name="" title=""/>
+            <wp:docPr id="1928227487" name="Picture 1928227487"/>
             <wp:cNvGraphicFramePr>
-              <a:graphicFrameLocks noChangeAspect="1"/>
+              <a:graphicFrameLocks xmlns:a="http://schemas.openxmlformats.org/drawingml/2006/main" noChangeAspect="1"/>
             </wp:cNvGraphicFramePr>
-            <a:graphic>
+            <a:graphic xmlns:a="http://schemas.openxmlformats.org/drawingml/2006/main">
               <a:graphicData uri="http://schemas.openxmlformats.org/drawingml/2006/picture">
-                <pic:pic>
+                <pic:pic xmlns:pic="http://schemas.openxmlformats.org/drawingml/2006/picture">
                   <pic:nvPicPr>
                     <pic:cNvPr id="0" name=""/>
                     <pic:cNvPicPr/>
                   </pic:nvPicPr>
                   <pic:blipFill>
-                    <a:blip r:embed="R279054ea32e445ef">
+                    <a:blip r:embed="rId5">
                       <a:extLst>
-                        <a:ext xmlns:a="http://schemas.openxmlformats.org/drawingml/2006/main" uri="{28A0092B-C50C-407E-A947-70E740481C1C}">
-                          <a14:useLocalDpi val="0"/>
+                        <a:ext uri="{28A0092B-C50C-407E-A947-70E740481C1C}">
+                          <a14:useLocalDpi xmlns:a14="http://schemas.microsoft.com/office/drawing/2010/main" val="0"/>
                         </a:ext>
                       </a:extLst>
                     </a:blip>
@@ -770,31 +762,33 @@
     </w:p>
     <w:p>
       <w:pPr>
-        <w:pStyle w:val="Normal"/>
-        <w:ind w:left="0" w:firstLine="0"/>
         <w:jc w:val="center"/>
       </w:pPr>
       <w:r>
+        <w:rPr>
+          <w:noProof/>
+        </w:rPr>
+        <w:lastRenderedPageBreak/>
         <w:drawing>
-          <wp:inline wp14:editId="316FFB95" wp14:anchorId="09C5D15B">
+          <wp:inline distT="0" distB="0" distL="0" distR="0" wp14:anchorId="09C5D15B" wp14:editId="316FFB95">
             <wp:extent cx="5791200" cy="5260340"/>
             <wp:effectExtent l="0" t="0" r="0" b="0"/>
-            <wp:docPr id="342703929" name="" title=""/>
+            <wp:docPr id="342703929" name="Picture 342703929"/>
             <wp:cNvGraphicFramePr>
-              <a:graphicFrameLocks noChangeAspect="1"/>
+              <a:graphicFrameLocks xmlns:a="http://schemas.openxmlformats.org/drawingml/2006/main" noChangeAspect="1"/>
             </wp:cNvGraphicFramePr>
-            <a:graphic>
+            <a:graphic xmlns:a="http://schemas.openxmlformats.org/drawingml/2006/main">
               <a:graphicData uri="http://schemas.openxmlformats.org/drawingml/2006/picture">
-                <pic:pic>
+                <pic:pic xmlns:pic="http://schemas.openxmlformats.org/drawingml/2006/picture">
                   <pic:nvPicPr>
                     <pic:cNvPr id="0" name=""/>
                     <pic:cNvPicPr/>
                   </pic:nvPicPr>
                   <pic:blipFill>
-                    <a:blip r:embed="R77f2883b0b8e4659">
+                    <a:blip r:embed="rId6">
                       <a:extLst>
-                        <a:ext xmlns:a="http://schemas.openxmlformats.org/drawingml/2006/main" uri="{28A0092B-C50C-407E-A947-70E740481C1C}">
-                          <a14:useLocalDpi val="0"/>
+                        <a:ext uri="{28A0092B-C50C-407E-A947-70E740481C1C}">
+                          <a14:useLocalDpi xmlns:a14="http://schemas.microsoft.com/office/drawing/2010/main" val="0"/>
                         </a:ext>
                       </a:extLst>
                     </a:blip>
@@ -825,31 +819,33 @@
     </w:p>
     <w:p>
       <w:pPr>
-        <w:pStyle w:val="Normal"/>
-        <w:ind w:left="0" w:firstLine="0"/>
         <w:jc w:val="center"/>
       </w:pPr>
       <w:r>
+        <w:rPr>
+          <w:noProof/>
+        </w:rPr>
+        <w:lastRenderedPageBreak/>
         <w:drawing>
-          <wp:inline wp14:editId="5EE48EC7" wp14:anchorId="7AE6738B">
+          <wp:inline distT="0" distB="0" distL="0" distR="0" wp14:anchorId="7AE6738B" wp14:editId="5EE48EC7">
             <wp:extent cx="5943600" cy="2486025"/>
             <wp:effectExtent l="0" t="0" r="0" b="0"/>
-            <wp:docPr id="1029009420" name="" title=""/>
+            <wp:docPr id="1029009420" name="Picture 1029009420"/>
             <wp:cNvGraphicFramePr>
-              <a:graphicFrameLocks noChangeAspect="1"/>
+              <a:graphicFrameLocks xmlns:a="http://schemas.openxmlformats.org/drawingml/2006/main" noChangeAspect="1"/>
             </wp:cNvGraphicFramePr>
-            <a:graphic>
+            <a:graphic xmlns:a="http://schemas.openxmlformats.org/drawingml/2006/main">
               <a:graphicData uri="http://schemas.openxmlformats.org/drawingml/2006/picture">
-                <pic:pic>
+                <pic:pic xmlns:pic="http://schemas.openxmlformats.org/drawingml/2006/picture">
                   <pic:nvPicPr>
                     <pic:cNvPr id="0" name=""/>
                     <pic:cNvPicPr/>
                   </pic:nvPicPr>
                   <pic:blipFill>
-                    <a:blip r:embed="Raa04ad669e9d480d">
+                    <a:blip r:embed="rId7">
                       <a:extLst>
-                        <a:ext xmlns:a="http://schemas.openxmlformats.org/drawingml/2006/main" uri="{28A0092B-C50C-407E-A947-70E740481C1C}">
-                          <a14:useLocalDpi val="0"/>
+                        <a:ext uri="{28A0092B-C50C-407E-A947-70E740481C1C}">
+                          <a14:useLocalDpi xmlns:a14="http://schemas.microsoft.com/office/drawing/2010/main" val="0"/>
                         </a:ext>
                       </a:extLst>
                     </a:blip>
@@ -875,16 +871,12 @@
       <w:r>
         <w:tab/>
       </w:r>
-      <w:proofErr w:type="spellStart"/>
-      <w:proofErr w:type="spellEnd"/>
       <w:r>
         <w:tab/>
       </w:r>
-      <w:proofErr w:type="spellStart"/>
-      <w:proofErr w:type="spellEnd"/>
     </w:p>
     <w:sectPr>
-      <w:pgSz w:w="12240" w:h="15840" w:orient="portrait"/>
+      <w:pgSz w:w="12240" w:h="15840"/>
       <w:pgMar w:top="1440" w:right="1440" w:bottom="1440" w:left="1440" w:header="720" w:footer="720" w:gutter="0"/>
       <w:cols w:space="720"/>
       <w:docGrid w:linePitch="360"/>
@@ -894,11 +886,11 @@
 </file>
 
 <file path=word/styles.xml><?xml version="1.0" encoding="utf-8"?>
-<w:styles xmlns:wp14="http://schemas.microsoft.com/office/word/2010/wordprocessingDrawing" xmlns:mc="http://schemas.openxmlformats.org/markup-compatibility/2006" xmlns:r="http://schemas.openxmlformats.org/officeDocument/2006/relationships" xmlns:w="http://schemas.openxmlformats.org/wordprocessingml/2006/main" xmlns:w14="http://schemas.microsoft.com/office/word/2010/wordml" xmlns:w15="http://schemas.microsoft.com/office/word/2012/wordml" xmlns:w16cex="http://schemas.microsoft.com/office/word/2018/wordml/cex" xmlns:w16cid="http://schemas.microsoft.com/office/word/2016/wordml/cid" xmlns:w16="http://schemas.microsoft.com/office/word/2018/wordml" xmlns:w16sdtdh="http://schemas.microsoft.com/office/word/2020/wordml/sdtdatahash" xmlns:w16se="http://schemas.microsoft.com/office/word/2015/wordml/symex" mc:Ignorable="w14 w15 w16se w16cid w16 w16cex w16sdtdh wp14">
+<w:styles xmlns:mc="http://schemas.openxmlformats.org/markup-compatibility/2006" xmlns:r="http://schemas.openxmlformats.org/officeDocument/2006/relationships" xmlns:w="http://schemas.openxmlformats.org/wordprocessingml/2006/main" xmlns:w14="http://schemas.microsoft.com/office/word/2010/wordml" xmlns:w15="http://schemas.microsoft.com/office/word/2012/wordml" xmlns:w16cex="http://schemas.microsoft.com/office/word/2018/wordml/cex" xmlns:w16cid="http://schemas.microsoft.com/office/word/2016/wordml/cid" xmlns:w16="http://schemas.microsoft.com/office/word/2018/wordml" xmlns:w16sdtdh="http://schemas.microsoft.com/office/word/2020/wordml/sdtdatahash" xmlns:w16se="http://schemas.microsoft.com/office/word/2015/wordml/symex" mc:Ignorable="w14 w15 w16se w16cid w16 w16cex w16sdtdh">
   <w:docDefaults>
     <w:rPrDefault>
       <w:rPr>
-        <w:rFonts w:asciiTheme="minorHAnsi" w:hAnsiTheme="minorHAnsi" w:eastAsiaTheme="minorHAnsi" w:cstheme="minorBidi"/>
+        <w:rFonts w:asciiTheme="minorHAnsi" w:eastAsiaTheme="minorHAnsi" w:hAnsiTheme="minorHAnsi" w:cstheme="minorBidi"/>
         <w:kern w:val="2"/>
         <w:sz w:val="22"/>
         <w:szCs w:val="22"/>
@@ -915,14 +907,14 @@
   <w:latentStyles w:defLockedState="0" w:defUIPriority="99" w:defSemiHidden="0" w:defUnhideWhenUsed="0" w:defQFormat="0" w:count="376">
     <w:lsdException w:name="Normal" w:uiPriority="0" w:qFormat="1"/>
     <w:lsdException w:name="heading 1" w:uiPriority="9" w:qFormat="1"/>
-    <w:lsdException w:name="heading 2" w:uiPriority="9" w:semiHidden="1" w:unhideWhenUsed="1" w:qFormat="1"/>
-    <w:lsdException w:name="heading 3" w:uiPriority="9" w:semiHidden="1" w:unhideWhenUsed="1" w:qFormat="1"/>
-    <w:lsdException w:name="heading 4" w:uiPriority="9" w:semiHidden="1" w:unhideWhenUsed="1" w:qFormat="1"/>
-    <w:lsdException w:name="heading 5" w:uiPriority="9" w:semiHidden="1" w:unhideWhenUsed="1" w:qFormat="1"/>
-    <w:lsdException w:name="heading 6" w:uiPriority="9" w:semiHidden="1" w:unhideWhenUsed="1" w:qFormat="1"/>
-    <w:lsdException w:name="heading 7" w:uiPriority="9" w:semiHidden="1" w:unhideWhenUsed="1" w:qFormat="1"/>
-    <w:lsdException w:name="heading 8" w:uiPriority="9" w:semiHidden="1" w:unhideWhenUsed="1" w:qFormat="1"/>
-    <w:lsdException w:name="heading 9" w:uiPriority="9" w:semiHidden="1" w:unhideWhenUsed="1" w:qFormat="1"/>
+    <w:lsdException w:name="heading 2" w:semiHidden="1" w:uiPriority="9" w:unhideWhenUsed="1" w:qFormat="1"/>
+    <w:lsdException w:name="heading 3" w:semiHidden="1" w:uiPriority="9" w:unhideWhenUsed="1" w:qFormat="1"/>
+    <w:lsdException w:name="heading 4" w:semiHidden="1" w:uiPriority="9" w:unhideWhenUsed="1" w:qFormat="1"/>
+    <w:lsdException w:name="heading 5" w:semiHidden="1" w:uiPriority="9" w:unhideWhenUsed="1" w:qFormat="1"/>
+    <w:lsdException w:name="heading 6" w:semiHidden="1" w:uiPriority="9" w:unhideWhenUsed="1" w:qFormat="1"/>
+    <w:lsdException w:name="heading 7" w:semiHidden="1" w:uiPriority="9" w:unhideWhenUsed="1" w:qFormat="1"/>
+    <w:lsdException w:name="heading 8" w:semiHidden="1" w:uiPriority="9" w:unhideWhenUsed="1" w:qFormat="1"/>
+    <w:lsdException w:name="heading 9" w:semiHidden="1" w:uiPriority="9" w:unhideWhenUsed="1" w:qFormat="1"/>
     <w:lsdException w:name="index 1" w:semiHidden="1" w:unhideWhenUsed="1"/>
     <w:lsdException w:name="index 2" w:semiHidden="1" w:unhideWhenUsed="1"/>
     <w:lsdException w:name="index 3" w:semiHidden="1" w:unhideWhenUsed="1"/>
@@ -932,22 +924,22 @@
     <w:lsdException w:name="index 7" w:semiHidden="1" w:unhideWhenUsed="1"/>
     <w:lsdException w:name="index 8" w:semiHidden="1" w:unhideWhenUsed="1"/>
     <w:lsdException w:name="index 9" w:semiHidden="1" w:unhideWhenUsed="1"/>
-    <w:lsdException w:name="toc 1" w:uiPriority="39" w:semiHidden="1" w:unhideWhenUsed="1"/>
-    <w:lsdException w:name="toc 2" w:uiPriority="39" w:semiHidden="1" w:unhideWhenUsed="1"/>
-    <w:lsdException w:name="toc 3" w:uiPriority="39" w:semiHidden="1" w:unhideWhenUsed="1"/>
-    <w:lsdException w:name="toc 4" w:uiPriority="39" w:semiHidden="1" w:unhideWhenUsed="1"/>
-    <w:lsdException w:name="toc 5" w:uiPriority="39" w:semiHidden="1" w:unhideWhenUsed="1"/>
-    <w:lsdException w:name="toc 6" w:uiPriority="39" w:semiHidden="1" w:unhideWhenUsed="1"/>
-    <w:lsdException w:name="toc 7" w:uiPriority="39" w:semiHidden="1" w:unhideWhenUsed="1"/>
-    <w:lsdException w:name="toc 8" w:uiPriority="39" w:semiHidden="1" w:unhideWhenUsed="1"/>
-    <w:lsdException w:name="toc 9" w:uiPriority="39" w:semiHidden="1" w:unhideWhenUsed="1"/>
+    <w:lsdException w:name="toc 1" w:semiHidden="1" w:uiPriority="39" w:unhideWhenUsed="1"/>
+    <w:lsdException w:name="toc 2" w:semiHidden="1" w:uiPriority="39" w:unhideWhenUsed="1"/>
+    <w:lsdException w:name="toc 3" w:semiHidden="1" w:uiPriority="39" w:unhideWhenUsed="1"/>
+    <w:lsdException w:name="toc 4" w:semiHidden="1" w:uiPriority="39" w:unhideWhenUsed="1"/>
+    <w:lsdException w:name="toc 5" w:semiHidden="1" w:uiPriority="39" w:unhideWhenUsed="1"/>
+    <w:lsdException w:name="toc 6" w:semiHidden="1" w:uiPriority="39" w:unhideWhenUsed="1"/>
+    <w:lsdException w:name="toc 7" w:semiHidden="1" w:uiPriority="39" w:unhideWhenUsed="1"/>
+    <w:lsdException w:name="toc 8" w:semiHidden="1" w:uiPriority="39" w:unhideWhenUsed="1"/>
+    <w:lsdException w:name="toc 9" w:semiHidden="1" w:uiPriority="39" w:unhideWhenUsed="1"/>
     <w:lsdException w:name="Normal Indent" w:semiHidden="1" w:unhideWhenUsed="1"/>
     <w:lsdException w:name="footnote text" w:semiHidden="1" w:unhideWhenUsed="1"/>
     <w:lsdException w:name="annotation text" w:semiHidden="1" w:unhideWhenUsed="1"/>
     <w:lsdException w:name="header" w:semiHidden="1" w:unhideWhenUsed="1"/>
     <w:lsdException w:name="footer" w:semiHidden="1" w:unhideWhenUsed="1"/>
     <w:lsdException w:name="index heading" w:semiHidden="1" w:unhideWhenUsed="1"/>
-    <w:lsdException w:name="caption" w:uiPriority="35" w:semiHidden="1" w:unhideWhenUsed="1" w:qFormat="1"/>
+    <w:lsdException w:name="caption" w:semiHidden="1" w:uiPriority="35" w:unhideWhenUsed="1" w:qFormat="1"/>
     <w:lsdException w:name="table of figures" w:semiHidden="1" w:unhideWhenUsed="1"/>
     <w:lsdException w:name="envelope address" w:semiHidden="1" w:unhideWhenUsed="1"/>
     <w:lsdException w:name="envelope return" w:semiHidden="1" w:unhideWhenUsed="1"/>
@@ -978,7 +970,7 @@
     <w:lsdException w:name="Title" w:uiPriority="10" w:qFormat="1"/>
     <w:lsdException w:name="Closing" w:semiHidden="1" w:unhideWhenUsed="1"/>
     <w:lsdException w:name="Signature" w:semiHidden="1" w:unhideWhenUsed="1"/>
-    <w:lsdException w:name="Default Paragraph Font" w:uiPriority="1" w:semiHidden="1" w:unhideWhenUsed="1"/>
+    <w:lsdException w:name="Default Paragraph Font" w:semiHidden="1" w:uiPriority="1" w:unhideWhenUsed="1"/>
     <w:lsdException w:name="Body Text" w:semiHidden="1" w:unhideWhenUsed="1"/>
     <w:lsdException w:name="Body Text Indent" w:semiHidden="1" w:unhideWhenUsed="1"/>
     <w:lsdException w:name="List Continue" w:semiHidden="1" w:unhideWhenUsed="1"/>
@@ -1178,8 +1170,8 @@
     <w:lsdException w:name="Subtle Reference" w:uiPriority="31" w:qFormat="1"/>
     <w:lsdException w:name="Intense Reference" w:uiPriority="32" w:qFormat="1"/>
     <w:lsdException w:name="Book Title" w:uiPriority="33" w:qFormat="1"/>
-    <w:lsdException w:name="Bibliography" w:uiPriority="37" w:semiHidden="1" w:unhideWhenUsed="1"/>
-    <w:lsdException w:name="TOC Heading" w:uiPriority="39" w:semiHidden="1" w:unhideWhenUsed="1" w:qFormat="1"/>
+    <w:lsdException w:name="Bibliography" w:semiHidden="1" w:uiPriority="37" w:unhideWhenUsed="1"/>
+    <w:lsdException w:name="TOC Heading" w:semiHidden="1" w:uiPriority="39" w:unhideWhenUsed="1" w:qFormat="1"/>
     <w:lsdException w:name="Plain Table 1" w:uiPriority="41"/>
     <w:lsdException w:name="Plain Table 2" w:uiPriority="42"/>
     <w:lsdException w:name="Plain Table 3" w:uiPriority="43"/>
@@ -1290,17 +1282,17 @@
     <w:lsdException w:name="Unresolved Mention" w:semiHidden="1" w:unhideWhenUsed="1"/>
     <w:lsdException w:name="Smart Link" w:semiHidden="1" w:unhideWhenUsed="1"/>
   </w:latentStyles>
-  <w:style w:type="paragraph" w:styleId="Normal" w:default="1">
+  <w:style w:type="paragraph" w:default="1" w:styleId="Normal">
     <w:name w:val="Normal"/>
     <w:qFormat/>
   </w:style>
-  <w:style w:type="character" w:styleId="DefaultParagraphFont" w:default="1">
+  <w:style w:type="character" w:default="1" w:styleId="DefaultParagraphFont">
     <w:name w:val="Default Paragraph Font"/>
     <w:uiPriority w:val="1"/>
     <w:semiHidden/>
     <w:unhideWhenUsed/>
   </w:style>
-  <w:style w:type="table" w:styleId="TableNormal" w:default="1">
+  <w:style w:type="table" w:default="1" w:styleId="TableNormal">
     <w:name w:val="Normal Table"/>
     <w:uiPriority w:val="99"/>
     <w:semiHidden/>
@@ -1315,7 +1307,7 @@
       </w:tblCellMar>
     </w:tblPr>
   </w:style>
-  <w:style w:type="numbering" w:styleId="NoList" w:default="1">
+  <w:style w:type="numbering" w:default="1" w:styleId="NoList">
     <w:name w:val="No List"/>
     <w:uiPriority w:val="99"/>
     <w:semiHidden/>

</xml_diff>